<commit_message>
Scraping wiki for syllable splitting
</commit_message>
<xml_diff>
--- a/Ethics2/Ethics/PCF recorder.docx
+++ b/Ethics2/Ethics/PCF recorder.docx
@@ -86,14 +86,12 @@
                                 <w:sz w:val="24"/>
                               </w:rPr>
                             </w:pPr>
-                            <w:bookmarkStart w:id="0" w:name="_GoBack"/>
                             <w:r>
                               <w:rPr>
                                 <w:sz w:val="24"/>
                               </w:rPr>
                               <w:t>Joanna Moreland</w:t>
                             </w:r>
-                            <w:bookmarkEnd w:id="0"/>
                           </w:p>
                         </w:txbxContent>
                       </wps:txbx>
@@ -946,7 +944,7 @@
           <w:sz w:val="24"/>
           <w:szCs w:val="24"/>
         </w:rPr>
-        <w:t>recording images/audio/video data</w:t>
+        <w:t>recording audio data</w:t>
       </w:r>
       <w:r>
         <w:rPr>
@@ -1036,23 +1034,33 @@
         </w:rPr>
         <w:t>onsent forms and questionnaires.</w:t>
       </w:r>
-    </w:p>
-    <w:p>
-      <w:pPr>
-        <w:jc w:val="both"/>
+      <w:r>
         <w:rPr>
           <w:rFonts w:cs="Arial"/>
           <w:sz w:val="24"/>
           <w:szCs w:val="24"/>
         </w:rPr>
-      </w:pPr>
-      <w:r>
+        <w:t xml:space="preserve"> Though audio recordings are, in and of themselves, identifiable.</w:t>
+      </w:r>
+      <w:bookmarkStart w:id="0" w:name="_GoBack"/>
+      <w:bookmarkEnd w:id="0"/>
+    </w:p>
+    <w:p>
+      <w:pPr>
+        <w:jc w:val="both"/>
         <w:rPr>
           <w:rFonts w:cs="Arial"/>
           <w:sz w:val="24"/>
           <w:szCs w:val="24"/>
         </w:rPr>
-        <w:t xml:space="preserve">Audio and visual data can be a valuable resource for future studies and therefore we ask for your additional consent to maintain this data for this purpose. </w:t>
+      </w:pPr>
+      <w:r>
+        <w:rPr>
+          <w:rFonts w:cs="Arial"/>
+          <w:sz w:val="24"/>
+          <w:szCs w:val="24"/>
+        </w:rPr>
+        <w:t>Audio and visual data can be a valuable resource for future studies and therefore we ask for your additional consent to maintain this data for this purpose.</w:t>
       </w:r>
     </w:p>
     <w:tbl>
@@ -2346,6 +2354,7 @@
     <w:lsdException w:name="HTML Sample" w:semiHidden="1" w:unhideWhenUsed="1"/>
     <w:lsdException w:name="HTML Typewriter" w:semiHidden="1" w:unhideWhenUsed="1"/>
     <w:lsdException w:name="HTML Variable" w:semiHidden="1" w:unhideWhenUsed="1"/>
+    <w:lsdException w:name="Normal Table" w:semiHidden="1" w:unhideWhenUsed="1"/>
     <w:lsdException w:name="annotation subject" w:semiHidden="1" w:unhideWhenUsed="1"/>
     <w:lsdException w:name="No List" w:semiHidden="1" w:unhideWhenUsed="1"/>
     <w:lsdException w:name="Outline List 1" w:semiHidden="1" w:unhideWhenUsed="1"/>
@@ -2392,8 +2401,10 @@
     <w:lsdException w:name="Table Subtle 2" w:semiHidden="1" w:unhideWhenUsed="1"/>
     <w:lsdException w:name="Table Web 1" w:semiHidden="1" w:unhideWhenUsed="1"/>
     <w:lsdException w:name="Table Web 2" w:semiHidden="1" w:unhideWhenUsed="1"/>
+    <w:lsdException w:name="Table Web 3" w:semiHidden="1" w:unhideWhenUsed="1"/>
     <w:lsdException w:name="Balloon Text" w:semiHidden="1" w:unhideWhenUsed="1"/>
     <w:lsdException w:name="Table Grid" w:uiPriority="39"/>
+    <w:lsdException w:name="Table Theme" w:semiHidden="1" w:unhideWhenUsed="1"/>
     <w:lsdException w:name="Placeholder Text" w:semiHidden="1"/>
     <w:lsdException w:name="No Spacing" w:uiPriority="1" w:qFormat="1"/>
     <w:lsdException w:name="Light Shading" w:uiPriority="60"/>

</xml_diff>